<commit_message>
update to App docs
</commit_message>
<xml_diff>
--- a/Documents/App02.docx
+++ b/Documents/App02.docx
@@ -57,7 +57,7 @@
           <w:r>
             <w:fldChar w:fldCharType="separate"/>
           </w:r>
-          <w:hyperlink w:anchor="_Toc291616649" w:history="1">
+          <w:hyperlink w:anchor="_Toc291706329" w:history="1">
             <w:r>
               <w:rPr>
                 <w:rStyle w:val="Hipercze"/>
@@ -97,7 +97,7 @@
                 <w:noProof/>
                 <w:webHidden/>
               </w:rPr>
-              <w:instrText xml:space="preserve"> PAGEREF _Toc291616649 \h </w:instrText>
+              <w:instrText xml:space="preserve"> PAGEREF _Toc291706329 \h </w:instrText>
             </w:r>
             <w:r>
               <w:rPr>
@@ -139,7 +139,7 @@
               <w:noProof/>
             </w:rPr>
           </w:pPr>
-          <w:hyperlink w:anchor="_Toc291616650" w:history="1">
+          <w:hyperlink w:anchor="_Toc291706330" w:history="1">
             <w:r>
               <w:rPr>
                 <w:rStyle w:val="Hipercze"/>
@@ -179,7 +179,7 @@
                 <w:noProof/>
                 <w:webHidden/>
               </w:rPr>
-              <w:instrText xml:space="preserve"> PAGEREF _Toc291616650 \h </w:instrText>
+              <w:instrText xml:space="preserve"> PAGEREF _Toc291706330 \h </w:instrText>
             </w:r>
             <w:r>
               <w:rPr>
@@ -221,7 +221,7 @@
               <w:noProof/>
             </w:rPr>
           </w:pPr>
-          <w:hyperlink w:anchor="_Toc291616651" w:history="1">
+          <w:hyperlink w:anchor="_Toc291706331" w:history="1">
             <w:r>
               <w:rPr>
                 <w:rStyle w:val="Hipercze"/>
@@ -261,7 +261,7 @@
                 <w:noProof/>
                 <w:webHidden/>
               </w:rPr>
-              <w:instrText xml:space="preserve"> PAGEREF _Toc291616651 \h </w:instrText>
+              <w:instrText xml:space="preserve"> PAGEREF _Toc291706331 \h </w:instrText>
             </w:r>
             <w:r>
               <w:rPr>
@@ -303,7 +303,7 @@
               <w:noProof/>
             </w:rPr>
           </w:pPr>
-          <w:hyperlink w:anchor="_Toc291616652" w:history="1">
+          <w:hyperlink w:anchor="_Toc291706332" w:history="1">
             <w:r>
               <w:rPr>
                 <w:rStyle w:val="Hipercze"/>
@@ -343,7 +343,7 @@
                 <w:noProof/>
                 <w:webHidden/>
               </w:rPr>
-              <w:instrText xml:space="preserve"> PAGEREF _Toc291616652 \h </w:instrText>
+              <w:instrText xml:space="preserve"> PAGEREF _Toc291706332 \h </w:instrText>
             </w:r>
             <w:r>
               <w:rPr>
@@ -385,7 +385,7 @@
               <w:noProof/>
             </w:rPr>
           </w:pPr>
-          <w:hyperlink w:anchor="_Toc291616653" w:history="1">
+          <w:hyperlink w:anchor="_Toc291706333" w:history="1">
             <w:r>
               <w:rPr>
                 <w:rStyle w:val="Hipercze"/>
@@ -425,7 +425,7 @@
                 <w:noProof/>
                 <w:webHidden/>
               </w:rPr>
-              <w:instrText xml:space="preserve"> PAGEREF _Toc291616653 \h </w:instrText>
+              <w:instrText xml:space="preserve"> PAGEREF _Toc291706333 \h </w:instrText>
             </w:r>
             <w:r>
               <w:rPr>
@@ -467,7 +467,7 @@
               <w:noProof/>
             </w:rPr>
           </w:pPr>
-          <w:hyperlink w:anchor="_Toc291616654" w:history="1">
+          <w:hyperlink w:anchor="_Toc291706334" w:history="1">
             <w:r>
               <w:rPr>
                 <w:rStyle w:val="Hipercze"/>
@@ -507,7 +507,7 @@
                 <w:noProof/>
                 <w:webHidden/>
               </w:rPr>
-              <w:instrText xml:space="preserve"> PAGEREF _Toc291616654 \h </w:instrText>
+              <w:instrText xml:space="preserve"> PAGEREF _Toc291706334 \h </w:instrText>
             </w:r>
             <w:r>
               <w:rPr>
@@ -549,7 +549,7 @@
               <w:noProof/>
             </w:rPr>
           </w:pPr>
-          <w:hyperlink w:anchor="_Toc291616655" w:history="1">
+          <w:hyperlink w:anchor="_Toc291706335" w:history="1">
             <w:r>
               <w:rPr>
                 <w:rStyle w:val="Hipercze"/>
@@ -589,7 +589,7 @@
                 <w:noProof/>
                 <w:webHidden/>
               </w:rPr>
-              <w:instrText xml:space="preserve"> PAGEREF _Toc291616655 \h </w:instrText>
+              <w:instrText xml:space="preserve"> PAGEREF _Toc291706335 \h </w:instrText>
             </w:r>
             <w:r>
               <w:rPr>
@@ -610,6 +610,170 @@
                 <w:webHidden/>
               </w:rPr>
               <w:t>5</w:t>
+            </w:r>
+            <w:r>
+              <w:rPr>
+                <w:noProof/>
+                <w:webHidden/>
+              </w:rPr>
+              <w:fldChar w:fldCharType="end"/>
+            </w:r>
+          </w:hyperlink>
+        </w:p>
+        <w:p>
+          <w:pPr>
+            <w:pStyle w:val="Spistreci2"/>
+            <w:tabs>
+              <w:tab w:val="left" w:pos="880"/>
+              <w:tab w:val="right" w:leader="dot" w:pos="9062"/>
+            </w:tabs>
+            <w:rPr>
+              <w:noProof/>
+            </w:rPr>
+          </w:pPr>
+          <w:hyperlink w:anchor="_Toc291706336" w:history="1">
+            <w:r>
+              <w:rPr>
+                <w:rStyle w:val="Hipercze"/>
+                <w:noProof/>
+              </w:rPr>
+              <w:t>4.2</w:t>
+            </w:r>
+            <w:r>
+              <w:rPr>
+                <w:noProof/>
+              </w:rPr>
+              <w:tab/>
+            </w:r>
+            <w:r>
+              <w:rPr>
+                <w:rStyle w:val="Hipercze"/>
+                <w:noProof/>
+              </w:rPr>
+              <w:t>Funkcja oceny</w:t>
+            </w:r>
+            <w:r>
+              <w:rPr>
+                <w:noProof/>
+                <w:webHidden/>
+              </w:rPr>
+              <w:tab/>
+            </w:r>
+            <w:r>
+              <w:rPr>
+                <w:noProof/>
+                <w:webHidden/>
+              </w:rPr>
+              <w:fldChar w:fldCharType="begin"/>
+            </w:r>
+            <w:r>
+              <w:rPr>
+                <w:noProof/>
+                <w:webHidden/>
+              </w:rPr>
+              <w:instrText xml:space="preserve"> PAGEREF _Toc291706336 \h </w:instrText>
+            </w:r>
+            <w:r>
+              <w:rPr>
+                <w:noProof/>
+                <w:webHidden/>
+              </w:rPr>
+            </w:r>
+            <w:r>
+              <w:rPr>
+                <w:noProof/>
+                <w:webHidden/>
+              </w:rPr>
+              <w:fldChar w:fldCharType="separate"/>
+            </w:r>
+            <w:r>
+              <w:rPr>
+                <w:noProof/>
+                <w:webHidden/>
+              </w:rPr>
+              <w:t>6</w:t>
+            </w:r>
+            <w:r>
+              <w:rPr>
+                <w:noProof/>
+                <w:webHidden/>
+              </w:rPr>
+              <w:fldChar w:fldCharType="end"/>
+            </w:r>
+          </w:hyperlink>
+        </w:p>
+        <w:p>
+          <w:pPr>
+            <w:pStyle w:val="Spistreci3"/>
+            <w:tabs>
+              <w:tab w:val="left" w:pos="1320"/>
+              <w:tab w:val="right" w:leader="dot" w:pos="9062"/>
+            </w:tabs>
+            <w:rPr>
+              <w:noProof/>
+            </w:rPr>
+          </w:pPr>
+          <w:hyperlink w:anchor="_Toc291706337" w:history="1">
+            <w:r>
+              <w:rPr>
+                <w:rStyle w:val="Hipercze"/>
+                <w:noProof/>
+              </w:rPr>
+              <w:t>4.2.1</w:t>
+            </w:r>
+            <w:r>
+              <w:rPr>
+                <w:noProof/>
+              </w:rPr>
+              <w:tab/>
+            </w:r>
+            <w:r>
+              <w:rPr>
+                <w:rStyle w:val="Hipercze"/>
+                <w:noProof/>
+              </w:rPr>
+              <w:t>Faza przynależności</w:t>
+            </w:r>
+            <w:r>
+              <w:rPr>
+                <w:noProof/>
+                <w:webHidden/>
+              </w:rPr>
+              <w:tab/>
+            </w:r>
+            <w:r>
+              <w:rPr>
+                <w:noProof/>
+                <w:webHidden/>
+              </w:rPr>
+              <w:fldChar w:fldCharType="begin"/>
+            </w:r>
+            <w:r>
+              <w:rPr>
+                <w:noProof/>
+                <w:webHidden/>
+              </w:rPr>
+              <w:instrText xml:space="preserve"> PAGEREF _Toc291706337 \h </w:instrText>
+            </w:r>
+            <w:r>
+              <w:rPr>
+                <w:noProof/>
+                <w:webHidden/>
+              </w:rPr>
+            </w:r>
+            <w:r>
+              <w:rPr>
+                <w:noProof/>
+                <w:webHidden/>
+              </w:rPr>
+              <w:fldChar w:fldCharType="separate"/>
+            </w:r>
+            <w:r>
+              <w:rPr>
+                <w:noProof/>
+                <w:webHidden/>
+              </w:rPr>
+              <w:t>6</w:t>
             </w:r>
             <w:r>
               <w:rPr>
@@ -633,7 +797,7 @@
       <w:pPr>
         <w:pStyle w:val="Nagwek1"/>
       </w:pPr>
-      <w:bookmarkStart w:id="0" w:name="_Toc291616649"/>
+      <w:bookmarkStart w:id="0" w:name="_Toc291706329"/>
       <w:r>
         <w:t>Główne fazy aplikacji</w:t>
       </w:r>
@@ -784,7 +948,7 @@
         <w:pStyle w:val="Nagwek1"/>
       </w:pPr>
       <w:bookmarkStart w:id="1" w:name="_Ref291192888"/>
-      <w:bookmarkStart w:id="2" w:name="_Toc291616650"/>
+      <w:bookmarkStart w:id="2" w:name="_Toc291706330"/>
       <w:r>
         <w:t>Konwersja</w:t>
       </w:r>
@@ -798,6 +962,7 @@
     </w:p>
     <w:p>
       <w:r>
+        <w:lastRenderedPageBreak/>
         <w:t>Faza ta jest odnawialna. Tzn., gdy już raz dokonamy konwersji, otrzymana postać może zostać zapisana i użyta ponownie omijając ten etap.</w:t>
       </w:r>
     </w:p>
@@ -805,9 +970,8 @@
       <w:pPr>
         <w:pStyle w:val="Nagwek1"/>
       </w:pPr>
-      <w:bookmarkStart w:id="3" w:name="_Toc291616651"/>
-      <w:r>
-        <w:lastRenderedPageBreak/>
+      <w:bookmarkStart w:id="3" w:name="_Toc291706331"/>
+      <w:r>
         <w:t>Obliczanie odległości</w:t>
       </w:r>
       <w:bookmarkEnd w:id="3"/>
@@ -982,7 +1146,7 @@
       <w:pPr>
         <w:pStyle w:val="Nagwek2"/>
       </w:pPr>
-      <w:bookmarkStart w:id="4" w:name="_Toc291616652"/>
+      <w:bookmarkStart w:id="4" w:name="_Toc291706332"/>
       <w:r>
         <w:t xml:space="preserve">Macierz </w:t>
       </w:r>
@@ -1372,7 +1536,7 @@
       <w:pPr>
         <w:pStyle w:val="Nagwek2"/>
       </w:pPr>
-      <w:bookmarkStart w:id="5" w:name="_Toc291616653"/>
+      <w:bookmarkStart w:id="5" w:name="_Toc291706333"/>
       <w:r>
         <w:t>Obliczenia odległości</w:t>
       </w:r>
@@ -1673,7 +1837,7 @@
       <w:pPr>
         <w:pStyle w:val="Nagwek1"/>
       </w:pPr>
-      <w:bookmarkStart w:id="6" w:name="_Toc291616654"/>
+      <w:bookmarkStart w:id="6" w:name="_Toc291706334"/>
       <w:r>
         <w:lastRenderedPageBreak/>
         <w:t>Algorytm ewolucyjny</w:t>
@@ -1759,7 +1923,7 @@
       <w:pPr>
         <w:pStyle w:val="Nagwek2"/>
       </w:pPr>
-      <w:bookmarkStart w:id="7" w:name="_Toc291616655"/>
+      <w:bookmarkStart w:id="7" w:name="_Toc291706335"/>
       <w:r>
         <w:t>Populacja startowa</w:t>
       </w:r>
@@ -2002,9 +2166,11 @@
       <w:pPr>
         <w:pStyle w:val="Nagwek2"/>
       </w:pPr>
+      <w:bookmarkStart w:id="8" w:name="_Toc291706336"/>
       <w:r>
         <w:t>Funkcja oceny</w:t>
       </w:r>
+      <w:bookmarkEnd w:id="8"/>
     </w:p>
     <w:p>
       <w:r>
@@ -2018,8 +2184,13 @@
       <w:pPr>
         <w:pStyle w:val="Nagwek3"/>
       </w:pPr>
+      <w:bookmarkStart w:id="9" w:name="_Toc291706337"/>
       <w:r>
         <w:t>Faza przynależności</w:t>
+      </w:r>
+      <w:bookmarkEnd w:id="9"/>
+      <w:r>
+        <w:t xml:space="preserve"> i kryterium gęstości</w:t>
       </w:r>
     </w:p>
     <w:p>
@@ -2056,13 +2227,14 @@
         </w:numPr>
       </w:pPr>
       <w:r>
-        <w:t xml:space="preserve">Następnie sprawdź do którego należy on </w:t>
-      </w:r>
-      <w:proofErr w:type="spellStart"/>
-      <w:r>
-        <w:t>klstra</w:t>
-      </w:r>
-      <w:proofErr w:type="spellEnd"/>
+        <w:t>Następnie sprawdź do którego należy on kl</w:t>
+      </w:r>
+      <w:r>
+        <w:t>a</w:t>
+      </w:r>
+      <w:r>
+        <w:t>stra</w:t>
+      </w:r>
     </w:p>
     <w:p>
       <w:pPr>
@@ -2077,11 +2249,284 @@
       </w:r>
     </w:p>
     <w:p>
+      <w:pPr>
+        <w:pStyle w:val="Akapitzlist"/>
+        <w:numPr>
+          <w:ilvl w:val="0"/>
+          <w:numId w:val="9"/>
+        </w:numPr>
+      </w:pPr>
+      <w:r>
+        <w:t xml:space="preserve">Dodaj odległość rekordu do </w:t>
+      </w:r>
+      <w:proofErr w:type="spellStart"/>
+      <w:r>
+        <w:t>medoida</w:t>
+      </w:r>
+      <w:proofErr w:type="spellEnd"/>
+      <w:r>
+        <w:t xml:space="preserve"> do sumy odległości (kryterium gęstości)</w:t>
+      </w:r>
+    </w:p>
+    <w:p>
       <w:r>
         <w:t>Po jednym wątku na rekord (maks 512 w bloku). Bloki w dwóch wymiarach. Pierwszy to ilość rozwiązań. Drugie to bloki per rozwiązanie, aby wypełnić ilość rekordów wątkami</w:t>
       </w:r>
-    </w:p>
-    <w:p/>
+      <w:r>
+        <w:t>.</w:t>
+      </w:r>
+    </w:p>
+    <w:p>
+      <w:r>
+        <w:t xml:space="preserve">Wynikiem jest tablica przypisująca każdemu rekordowi najbliższy </w:t>
+      </w:r>
+      <w:proofErr w:type="spellStart"/>
+      <w:r>
+        <w:t>medoid</w:t>
+      </w:r>
+      <w:proofErr w:type="spellEnd"/>
+    </w:p>
+    <w:p>
+      <w:pPr>
+        <w:pStyle w:val="Nagwek3"/>
+      </w:pPr>
+      <w:r>
+        <w:t>Faza oceny</w:t>
+      </w:r>
+    </w:p>
+    <w:p>
+      <w:pPr>
+        <w:pStyle w:val="Nagwek4"/>
+      </w:pPr>
+      <w:r>
+        <w:t>Kryterium Łączności</w:t>
+      </w:r>
+    </w:p>
+    <w:p>
+      <w:r>
+        <w:t xml:space="preserve">Podobnie jak w poprzedniej fazie, po jednym wątku na rekord (maks 512 w bloku). Bloki w </w:t>
+      </w:r>
+      <w:proofErr w:type="spellStart"/>
+      <w:r>
+        <w:t>trz</w:t>
+      </w:r>
+      <w:r>
+        <w:t>dwóch</w:t>
+      </w:r>
+      <w:proofErr w:type="spellEnd"/>
+      <w:r>
+        <w:t xml:space="preserve"> </w:t>
+      </w:r>
+      <w:r>
+        <w:t>wymiarach. Pierwszy – ilość rozwiązań. Drugi – ilość bloków per rozwiązanie (aby pokryć wszystkie rekordy wątkami)</w:t>
+      </w:r>
+      <w:r>
+        <w:t>.</w:t>
+      </w:r>
+    </w:p>
+    <w:p>
+      <w:pPr>
+        <w:pStyle w:val="Akapitzlist"/>
+        <w:numPr>
+          <w:ilvl w:val="0"/>
+          <w:numId w:val="12"/>
+        </w:numPr>
+      </w:pPr>
+      <w:r>
+        <w:t xml:space="preserve">Dla każdego z </w:t>
+      </w:r>
+      <m:oMath>
+        <m:r>
+          <w:rPr>
+            <w:rFonts w:ascii="Cambria Math" w:hAnsi="Cambria Math"/>
+          </w:rPr>
+          <m:t>b</m:t>
+        </m:r>
+      </m:oMath>
+      <w:r>
+        <w:t xml:space="preserve"> sąsiadów</w:t>
+      </w:r>
+    </w:p>
+    <w:p>
+      <w:pPr>
+        <w:pStyle w:val="Akapitzlist"/>
+        <w:numPr>
+          <w:ilvl w:val="1"/>
+          <w:numId w:val="12"/>
+        </w:numPr>
+      </w:pPr>
+      <w:r>
+        <w:t>Jeśli sąsiad należy do tego samego kl</w:t>
+      </w:r>
+      <w:r>
+        <w:t>a</w:t>
+      </w:r>
+      <w:r>
+        <w:t xml:space="preserve">stra, zwiększ sumę o </w:t>
+      </w:r>
+      <m:oMath>
+        <m:r>
+          <w:rPr>
+            <w:rFonts w:ascii="Cambria Math" w:hAnsi="Cambria Math"/>
+          </w:rPr>
+          <m:t>1/</m:t>
+        </m:r>
+        <m:r>
+          <w:rPr>
+            <w:rFonts w:ascii="Cambria Math" w:hAnsi="Cambria Math"/>
+          </w:rPr>
+          <m:t>b</m:t>
+        </m:r>
+      </m:oMath>
+      <w:r>
+        <w:t>.</w:t>
+      </w:r>
+    </w:p>
+    <w:p>
+      <w:pPr>
+        <w:pStyle w:val="Akapitzlist"/>
+        <w:numPr>
+          <w:ilvl w:val="0"/>
+          <w:numId w:val="12"/>
+        </w:numPr>
+      </w:pPr>
+      <w:r>
+        <w:t>Sumę dodaj do globalnej dla danego rozwiązania</w:t>
+      </w:r>
+    </w:p>
+    <w:p>
+      <w:pPr>
+        <w:pStyle w:val="Nagwek4"/>
+      </w:pPr>
+      <w:r>
+        <w:t>Kryterium Rozłączności</w:t>
+      </w:r>
+    </w:p>
+    <w:p>
+      <w:r>
+        <w:t xml:space="preserve">Po jednym bloku na rozwiązanie. Po jednym wątku na </w:t>
+      </w:r>
+      <w:proofErr w:type="spellStart"/>
+      <w:r>
+        <w:t>medoid</w:t>
+      </w:r>
+      <w:proofErr w:type="spellEnd"/>
+      <w:r>
+        <w:t>.</w:t>
+      </w:r>
+    </w:p>
+    <w:p>
+      <w:r>
+        <w:lastRenderedPageBreak/>
+        <w:t xml:space="preserve">Oblicza łączną sumę odległości MND (Mutual </w:t>
+      </w:r>
+      <w:proofErr w:type="spellStart"/>
+      <w:r>
+        <w:t>Neighbour</w:t>
+      </w:r>
+      <w:proofErr w:type="spellEnd"/>
+      <w:r>
+        <w:t xml:space="preserve"> </w:t>
+      </w:r>
+      <w:proofErr w:type="spellStart"/>
+      <w:r>
+        <w:t>Distance</w:t>
+      </w:r>
+      <w:proofErr w:type="spellEnd"/>
+      <w:r>
+        <w:t xml:space="preserve">) do każdego </w:t>
+      </w:r>
+      <w:proofErr w:type="spellStart"/>
+      <w:r>
+        <w:t>medoida</w:t>
+      </w:r>
+      <w:proofErr w:type="spellEnd"/>
+      <w:r>
+        <w:t xml:space="preserve"> nie należącego do tego samego klastra. Następnie wyniki z wszystkich wątków są sumowane globalnie dla rozwiązań.</w:t>
+      </w:r>
+    </w:p>
+    <w:p>
+      <w:pPr>
+        <w:pStyle w:val="Nagwek4"/>
+      </w:pPr>
+      <w:r>
+        <w:t>Kryterium poprawności</w:t>
+      </w:r>
+    </w:p>
+    <w:p>
+      <w:r>
+        <w:t>Po jednym wątku na rozwiązanie.</w:t>
+      </w:r>
+    </w:p>
+    <w:p>
+      <w:r>
+        <w:t>Ocenia poprawność budowy chromosomu. Obniżając prawdopodobieństwo krzyżowania w przypadku poważnych błędów.</w:t>
+      </w:r>
+    </w:p>
+    <w:p>
+      <w:pPr>
+        <w:pStyle w:val="Akapitzlist"/>
+        <w:numPr>
+          <w:ilvl w:val="0"/>
+          <w:numId w:val="15"/>
+        </w:numPr>
+      </w:pPr>
+      <w:r>
+        <w:t xml:space="preserve">Powtarzalność </w:t>
+      </w:r>
+      <w:proofErr w:type="spellStart"/>
+      <w:r>
+        <w:t>medoidów</w:t>
+      </w:r>
+      <w:proofErr w:type="spellEnd"/>
+    </w:p>
+    <w:p>
+      <w:pPr>
+        <w:pStyle w:val="Nagwek2"/>
+      </w:pPr>
+      <w:r>
+        <w:t>Selekcja</w:t>
+      </w:r>
+    </w:p>
+    <w:p>
+      <w:pPr>
+        <w:pStyle w:val="Nagwek3"/>
+      </w:pPr>
+      <w:r>
+        <w:t>Sortowanie</w:t>
+      </w:r>
+    </w:p>
+    <w:p>
+      <w:r>
+        <w:t>Każdemu rozwiązaniu przypisuje się listę innych rozwiązań, które to dominuje. Oraz liczbę rozwiązań, przez które jest zdominowane.</w:t>
+      </w:r>
+    </w:p>
+    <w:p>
+      <w:pPr>
+        <w:pStyle w:val="Nagwek3"/>
+      </w:pPr>
+      <w:r>
+        <w:t>Grupowanie</w:t>
+      </w:r>
+    </w:p>
+    <w:p>
+      <w:r>
+        <w:t>Podział na fronty według poziomu dominacji.</w:t>
+      </w:r>
+    </w:p>
+    <w:p>
+      <w:pPr>
+        <w:pStyle w:val="Nagwek3"/>
+      </w:pPr>
+      <w:r>
+        <w:t>Selekcja</w:t>
+      </w:r>
+    </w:p>
+    <w:p>
+      <w:r>
+        <w:t xml:space="preserve">Selekcja według podziału na fronty i gęstości rozwiązań w danym </w:t>
+      </w:r>
+    </w:p>
     <w:sectPr>
       <w:pgSz w:w="11906" w:h="16838"/>
       <w:pgMar w:top="1417" w:right="1417" w:bottom="1417" w:left="1417" w:header="708" w:footer="708" w:gutter="0"/>
@@ -2208,6 +2653,119 @@
     </w:lvl>
   </w:abstractNum>
   <w:abstractNum w:abstractNumId="1">
+    <w:nsid w:val="2F5D3712"/>
+    <w:multiLevelType w:val="hybridMultilevel"/>
+    <w:tmpl w:val="D7C2E78C"/>
+    <w:lvl w:ilvl="0" w:tplc="04150001">
+      <w:start w:val="1"/>
+      <w:numFmt w:val="bullet"/>
+      <w:lvlText w:val=""/>
+      <w:lvlJc w:val="left"/>
+      <w:pPr>
+        <w:ind w:left="720" w:hanging="360"/>
+      </w:pPr>
+      <w:rPr>
+        <w:rFonts w:ascii="Symbol" w:hAnsi="Symbol" w:hint="default"/>
+      </w:rPr>
+    </w:lvl>
+    <w:lvl w:ilvl="1" w:tplc="04150003" w:tentative="1">
+      <w:start w:val="1"/>
+      <w:numFmt w:val="bullet"/>
+      <w:lvlText w:val="o"/>
+      <w:lvlJc w:val="left"/>
+      <w:pPr>
+        <w:ind w:left="1440" w:hanging="360"/>
+      </w:pPr>
+      <w:rPr>
+        <w:rFonts w:ascii="Courier New" w:hAnsi="Courier New" w:cs="Courier New" w:hint="default"/>
+      </w:rPr>
+    </w:lvl>
+    <w:lvl w:ilvl="2" w:tplc="04150005" w:tentative="1">
+      <w:start w:val="1"/>
+      <w:numFmt w:val="bullet"/>
+      <w:lvlText w:val=""/>
+      <w:lvlJc w:val="left"/>
+      <w:pPr>
+        <w:ind w:left="2160" w:hanging="360"/>
+      </w:pPr>
+      <w:rPr>
+        <w:rFonts w:ascii="Wingdings" w:hAnsi="Wingdings" w:hint="default"/>
+      </w:rPr>
+    </w:lvl>
+    <w:lvl w:ilvl="3" w:tplc="04150001" w:tentative="1">
+      <w:start w:val="1"/>
+      <w:numFmt w:val="bullet"/>
+      <w:lvlText w:val=""/>
+      <w:lvlJc w:val="left"/>
+      <w:pPr>
+        <w:ind w:left="2880" w:hanging="360"/>
+      </w:pPr>
+      <w:rPr>
+        <w:rFonts w:ascii="Symbol" w:hAnsi="Symbol" w:hint="default"/>
+      </w:rPr>
+    </w:lvl>
+    <w:lvl w:ilvl="4" w:tplc="04150003" w:tentative="1">
+      <w:start w:val="1"/>
+      <w:numFmt w:val="bullet"/>
+      <w:lvlText w:val="o"/>
+      <w:lvlJc w:val="left"/>
+      <w:pPr>
+        <w:ind w:left="3600" w:hanging="360"/>
+      </w:pPr>
+      <w:rPr>
+        <w:rFonts w:ascii="Courier New" w:hAnsi="Courier New" w:cs="Courier New" w:hint="default"/>
+      </w:rPr>
+    </w:lvl>
+    <w:lvl w:ilvl="5" w:tplc="04150005" w:tentative="1">
+      <w:start w:val="1"/>
+      <w:numFmt w:val="bullet"/>
+      <w:lvlText w:val=""/>
+      <w:lvlJc w:val="left"/>
+      <w:pPr>
+        <w:ind w:left="4320" w:hanging="360"/>
+      </w:pPr>
+      <w:rPr>
+        <w:rFonts w:ascii="Wingdings" w:hAnsi="Wingdings" w:hint="default"/>
+      </w:rPr>
+    </w:lvl>
+    <w:lvl w:ilvl="6" w:tplc="04150001" w:tentative="1">
+      <w:start w:val="1"/>
+      <w:numFmt w:val="bullet"/>
+      <w:lvlText w:val=""/>
+      <w:lvlJc w:val="left"/>
+      <w:pPr>
+        <w:ind w:left="5040" w:hanging="360"/>
+      </w:pPr>
+      <w:rPr>
+        <w:rFonts w:ascii="Symbol" w:hAnsi="Symbol" w:hint="default"/>
+      </w:rPr>
+    </w:lvl>
+    <w:lvl w:ilvl="7" w:tplc="04150003" w:tentative="1">
+      <w:start w:val="1"/>
+      <w:numFmt w:val="bullet"/>
+      <w:lvlText w:val="o"/>
+      <w:lvlJc w:val="left"/>
+      <w:pPr>
+        <w:ind w:left="5760" w:hanging="360"/>
+      </w:pPr>
+      <w:rPr>
+        <w:rFonts w:ascii="Courier New" w:hAnsi="Courier New" w:cs="Courier New" w:hint="default"/>
+      </w:rPr>
+    </w:lvl>
+    <w:lvl w:ilvl="8" w:tplc="04150005" w:tentative="1">
+      <w:start w:val="1"/>
+      <w:numFmt w:val="bullet"/>
+      <w:lvlText w:val=""/>
+      <w:lvlJc w:val="left"/>
+      <w:pPr>
+        <w:ind w:left="6480" w:hanging="360"/>
+      </w:pPr>
+      <w:rPr>
+        <w:rFonts w:ascii="Wingdings" w:hAnsi="Wingdings" w:hint="default"/>
+      </w:rPr>
+    </w:lvl>
+  </w:abstractNum>
+  <w:abstractNum w:abstractNumId="2">
     <w:nsid w:val="3E43527C"/>
     <w:multiLevelType w:val="hybridMultilevel"/>
     <w:tmpl w:val="5F62BA70"/>
@@ -2320,7 +2878,7 @@
       </w:rPr>
     </w:lvl>
   </w:abstractNum>
-  <w:abstractNum w:abstractNumId="2">
+  <w:abstractNum w:abstractNumId="3">
     <w:nsid w:val="3FC06253"/>
     <w:multiLevelType w:val="multilevel"/>
     <w:tmpl w:val="04150025"/>
@@ -2415,7 +2973,7 @@
       </w:pPr>
     </w:lvl>
   </w:abstractNum>
-  <w:abstractNum w:abstractNumId="3">
+  <w:abstractNum w:abstractNumId="4">
     <w:nsid w:val="41D71424"/>
     <w:multiLevelType w:val="hybridMultilevel"/>
     <w:tmpl w:val="A85EB5CC"/>
@@ -2501,7 +3059,120 @@
       </w:pPr>
     </w:lvl>
   </w:abstractNum>
-  <w:abstractNum w:abstractNumId="4">
+  <w:abstractNum w:abstractNumId="5">
+    <w:nsid w:val="50DD01CB"/>
+    <w:multiLevelType w:val="hybridMultilevel"/>
+    <w:tmpl w:val="E6CCAAA4"/>
+    <w:lvl w:ilvl="0" w:tplc="04150001">
+      <w:start w:val="1"/>
+      <w:numFmt w:val="bullet"/>
+      <w:lvlText w:val=""/>
+      <w:lvlJc w:val="left"/>
+      <w:pPr>
+        <w:ind w:left="720" w:hanging="360"/>
+      </w:pPr>
+      <w:rPr>
+        <w:rFonts w:ascii="Symbol" w:hAnsi="Symbol" w:hint="default"/>
+      </w:rPr>
+    </w:lvl>
+    <w:lvl w:ilvl="1" w:tplc="04150003">
+      <w:start w:val="1"/>
+      <w:numFmt w:val="bullet"/>
+      <w:lvlText w:val="o"/>
+      <w:lvlJc w:val="left"/>
+      <w:pPr>
+        <w:ind w:left="1440" w:hanging="360"/>
+      </w:pPr>
+      <w:rPr>
+        <w:rFonts w:ascii="Courier New" w:hAnsi="Courier New" w:cs="Courier New" w:hint="default"/>
+      </w:rPr>
+    </w:lvl>
+    <w:lvl w:ilvl="2" w:tplc="04150005" w:tentative="1">
+      <w:start w:val="1"/>
+      <w:numFmt w:val="bullet"/>
+      <w:lvlText w:val=""/>
+      <w:lvlJc w:val="left"/>
+      <w:pPr>
+        <w:ind w:left="2160" w:hanging="360"/>
+      </w:pPr>
+      <w:rPr>
+        <w:rFonts w:ascii="Wingdings" w:hAnsi="Wingdings" w:hint="default"/>
+      </w:rPr>
+    </w:lvl>
+    <w:lvl w:ilvl="3" w:tplc="04150001" w:tentative="1">
+      <w:start w:val="1"/>
+      <w:numFmt w:val="bullet"/>
+      <w:lvlText w:val=""/>
+      <w:lvlJc w:val="left"/>
+      <w:pPr>
+        <w:ind w:left="2880" w:hanging="360"/>
+      </w:pPr>
+      <w:rPr>
+        <w:rFonts w:ascii="Symbol" w:hAnsi="Symbol" w:hint="default"/>
+      </w:rPr>
+    </w:lvl>
+    <w:lvl w:ilvl="4" w:tplc="04150003" w:tentative="1">
+      <w:start w:val="1"/>
+      <w:numFmt w:val="bullet"/>
+      <w:lvlText w:val="o"/>
+      <w:lvlJc w:val="left"/>
+      <w:pPr>
+        <w:ind w:left="3600" w:hanging="360"/>
+      </w:pPr>
+      <w:rPr>
+        <w:rFonts w:ascii="Courier New" w:hAnsi="Courier New" w:cs="Courier New" w:hint="default"/>
+      </w:rPr>
+    </w:lvl>
+    <w:lvl w:ilvl="5" w:tplc="04150005" w:tentative="1">
+      <w:start w:val="1"/>
+      <w:numFmt w:val="bullet"/>
+      <w:lvlText w:val=""/>
+      <w:lvlJc w:val="left"/>
+      <w:pPr>
+        <w:ind w:left="4320" w:hanging="360"/>
+      </w:pPr>
+      <w:rPr>
+        <w:rFonts w:ascii="Wingdings" w:hAnsi="Wingdings" w:hint="default"/>
+      </w:rPr>
+    </w:lvl>
+    <w:lvl w:ilvl="6" w:tplc="04150001" w:tentative="1">
+      <w:start w:val="1"/>
+      <w:numFmt w:val="bullet"/>
+      <w:lvlText w:val=""/>
+      <w:lvlJc w:val="left"/>
+      <w:pPr>
+        <w:ind w:left="5040" w:hanging="360"/>
+      </w:pPr>
+      <w:rPr>
+        <w:rFonts w:ascii="Symbol" w:hAnsi="Symbol" w:hint="default"/>
+      </w:rPr>
+    </w:lvl>
+    <w:lvl w:ilvl="7" w:tplc="04150003" w:tentative="1">
+      <w:start w:val="1"/>
+      <w:numFmt w:val="bullet"/>
+      <w:lvlText w:val="o"/>
+      <w:lvlJc w:val="left"/>
+      <w:pPr>
+        <w:ind w:left="5760" w:hanging="360"/>
+      </w:pPr>
+      <w:rPr>
+        <w:rFonts w:ascii="Courier New" w:hAnsi="Courier New" w:cs="Courier New" w:hint="default"/>
+      </w:rPr>
+    </w:lvl>
+    <w:lvl w:ilvl="8" w:tplc="04150005" w:tentative="1">
+      <w:start w:val="1"/>
+      <w:numFmt w:val="bullet"/>
+      <w:lvlText w:val=""/>
+      <w:lvlJc w:val="left"/>
+      <w:pPr>
+        <w:ind w:left="6480" w:hanging="360"/>
+      </w:pPr>
+      <w:rPr>
+        <w:rFonts w:ascii="Wingdings" w:hAnsi="Wingdings" w:hint="default"/>
+      </w:rPr>
+    </w:lvl>
+  </w:abstractNum>
+  <w:abstractNum w:abstractNumId="6">
     <w:nsid w:val="5AD327E5"/>
     <w:multiLevelType w:val="hybridMultilevel"/>
     <w:tmpl w:val="50068BE8"/>
@@ -2587,7 +3258,7 @@
       </w:pPr>
     </w:lvl>
   </w:abstractNum>
-  <w:abstractNum w:abstractNumId="5">
+  <w:abstractNum w:abstractNumId="7">
     <w:nsid w:val="5EDA1712"/>
     <w:multiLevelType w:val="hybridMultilevel"/>
     <w:tmpl w:val="88FA766C"/>
@@ -2700,7 +3371,7 @@
       </w:rPr>
     </w:lvl>
   </w:abstractNum>
-  <w:abstractNum w:abstractNumId="6">
+  <w:abstractNum w:abstractNumId="8">
     <w:nsid w:val="72E921D5"/>
     <w:multiLevelType w:val="hybridMultilevel"/>
     <w:tmpl w:val="449EB9EA"/>
@@ -2786,7 +3457,7 @@
       </w:pPr>
     </w:lvl>
   </w:abstractNum>
-  <w:abstractNum w:abstractNumId="7">
+  <w:abstractNum w:abstractNumId="9">
     <w:nsid w:val="746B6E60"/>
     <w:multiLevelType w:val="hybridMultilevel"/>
     <w:tmpl w:val="3A22B6E6"/>
@@ -2899,7 +3570,7 @@
       </w:rPr>
     </w:lvl>
   </w:abstractNum>
-  <w:abstractNum w:abstractNumId="8">
+  <w:abstractNum w:abstractNumId="10">
     <w:nsid w:val="75EF14ED"/>
     <w:multiLevelType w:val="hybridMultilevel"/>
     <w:tmpl w:val="D35C31BA"/>
@@ -3013,31 +3684,49 @@
     </w:lvl>
   </w:abstractNum>
   <w:num w:numId="1">
-    <w:abstractNumId w:val="4"/>
+    <w:abstractNumId w:val="6"/>
   </w:num>
   <w:num w:numId="2">
-    <w:abstractNumId w:val="2"/>
+    <w:abstractNumId w:val="3"/>
   </w:num>
   <w:num w:numId="3">
-    <w:abstractNumId w:val="1"/>
+    <w:abstractNumId w:val="2"/>
   </w:num>
   <w:num w:numId="4">
     <w:abstractNumId w:val="0"/>
   </w:num>
   <w:num w:numId="5">
+    <w:abstractNumId w:val="7"/>
+  </w:num>
+  <w:num w:numId="6">
+    <w:abstractNumId w:val="8"/>
+  </w:num>
+  <w:num w:numId="7">
+    <w:abstractNumId w:val="9"/>
+  </w:num>
+  <w:num w:numId="8">
+    <w:abstractNumId w:val="4"/>
+  </w:num>
+  <w:num w:numId="9">
+    <w:abstractNumId w:val="10"/>
+  </w:num>
+  <w:num w:numId="10">
+    <w:abstractNumId w:val="3"/>
+  </w:num>
+  <w:num w:numId="11">
+    <w:abstractNumId w:val="3"/>
+  </w:num>
+  <w:num w:numId="12">
     <w:abstractNumId w:val="5"/>
   </w:num>
-  <w:num w:numId="6">
-    <w:abstractNumId w:val="6"/>
-  </w:num>
-  <w:num w:numId="7">
-    <w:abstractNumId w:val="7"/>
-  </w:num>
-  <w:num w:numId="8">
+  <w:num w:numId="13">
     <w:abstractNumId w:val="3"/>
   </w:num>
-  <w:num w:numId="9">
-    <w:abstractNumId w:val="8"/>
+  <w:num w:numId="14">
+    <w:abstractNumId w:val="3"/>
+  </w:num>
+  <w:num w:numId="15">
+    <w:abstractNumId w:val="1"/>
   </w:num>
 </w:numbering>
 </file>
@@ -3289,7 +3978,6 @@
     <w:next w:val="Normalny"/>
     <w:link w:val="Nagwek4Znak"/>
     <w:uiPriority w:val="9"/>
-    <w:semiHidden/>
     <w:unhideWhenUsed/>
     <w:qFormat/>
     <w:rsid w:val="000D3DCA"/>
@@ -3534,7 +4222,6 @@
     <w:basedOn w:val="Domylnaczcionkaakapitu"/>
     <w:link w:val="Nagwek4"/>
     <w:uiPriority w:val="9"/>
-    <w:semiHidden/>
     <w:rsid w:val="000D3DCA"/>
     <w:rPr>
       <w:rFonts w:asciiTheme="majorHAnsi" w:eastAsiaTheme="majorEastAsia" w:hAnsiTheme="majorHAnsi" w:cstheme="majorBidi"/>
@@ -3767,6 +4454,19 @@
       <w:sz w:val="18"/>
       <w:szCs w:val="18"/>
     </w:rPr>
+  </w:style>
+  <w:style w:type="paragraph" w:styleId="Spistreci3">
+    <w:name w:val="toc 3"/>
+    <w:basedOn w:val="Normalny"/>
+    <w:next w:val="Normalny"/>
+    <w:autoRedefine/>
+    <w:uiPriority w:val="39"/>
+    <w:unhideWhenUsed/>
+    <w:rsid w:val="00CC5DEB"/>
+    <w:pPr>
+      <w:spacing w:after="100"/>
+      <w:ind w:left="440"/>
+    </w:pPr>
   </w:style>
 </w:styles>
 </file>
@@ -4059,7 +4759,7 @@
 </file>
 
 <file path=customXml/itemProps1.xml><?xml version="1.0" encoding="utf-8"?>
-<ds:datastoreItem xmlns:ds="http://schemas.openxmlformats.org/officeDocument/2006/customXml" ds:itemID="{31CA126D-6AFD-4719-9EC8-54C0C45624B5}">
+<ds:datastoreItem xmlns:ds="http://schemas.openxmlformats.org/officeDocument/2006/customXml" ds:itemID="{A96D55E5-D935-4B7B-BABE-3CBBCF90A94F}">
   <ds:schemaRefs>
     <ds:schemaRef ds:uri="http://schemas.openxmlformats.org/officeDocument/2006/bibliography"/>
   </ds:schemaRefs>

</xml_diff>

<commit_message>
some big changes to non_CUDA
</commit_message>
<xml_diff>
--- a/Documents/App02.docx
+++ b/Documents/App02.docx
@@ -1384,6 +1384,7 @@
       <w:r>
         <w:rPr>
           <w:noProof/>
+          <w:lang w:eastAsia="pl-PL"/>
         </w:rPr>
         <w:drawing>
           <wp:inline distT="0" distB="0" distL="0" distR="0">
@@ -1568,6 +1569,7 @@
       <w:r>
         <w:rPr>
           <w:noProof/>
+          <w:lang w:eastAsia="pl-PL"/>
         </w:rPr>
         <w:drawing>
           <wp:inline distT="0" distB="0" distL="0" distR="0">
@@ -1743,6 +1745,7 @@
       <w:r>
         <w:rPr>
           <w:noProof/>
+          <w:lang w:eastAsia="pl-PL"/>
         </w:rPr>
         <w:drawing>
           <wp:inline distT="0" distB="0" distL="0" distR="0">
@@ -1857,13 +1860,11 @@
         <w:t xml:space="preserve"> porównań (gdzie N to liczba rekordów).</w:t>
       </w:r>
       <w:r>
-        <w:t xml:space="preserve"> Najwygodniej jest to jednak zapisać za pomocą </w:t>
-      </w:r>
-      <w:proofErr w:type="spellStart"/>
-      <w:r>
-        <w:t>wektoru</w:t>
-      </w:r>
-      <w:proofErr w:type="spellEnd"/>
+        <w:t xml:space="preserve"> Najwygodniej jest to </w:t>
+      </w:r>
+      <w:r>
+        <w:t>jednak zapisać za pomocą wektora</w:t>
+      </w:r>
     </w:p>
     <w:p>
       <w:pPr>
@@ -1872,6 +1873,7 @@
       <w:r>
         <w:rPr>
           <w:noProof/>
+          <w:lang w:eastAsia="pl-PL"/>
         </w:rPr>
         <w:drawing>
           <wp:inline distT="0" distB="0" distL="0" distR="0">
@@ -2183,6 +2185,7 @@
       <w:r>
         <w:rPr>
           <w:noProof/>
+          <w:lang w:eastAsia="pl-PL"/>
         </w:rPr>
         <w:drawing>
           <wp:anchor distT="0" distB="0" distL="114300" distR="114300" simplePos="0" relativeHeight="251659264" behindDoc="0" locked="0" layoutInCell="1" allowOverlap="1">
@@ -2349,6 +2352,7 @@
         <w:rPr>
           <w:b/>
           <w:noProof/>
+          <w:lang w:eastAsia="pl-PL"/>
         </w:rPr>
         <w:drawing>
           <wp:anchor distT="0" distB="0" distL="114300" distR="114300" simplePos="0" relativeHeight="251660288" behindDoc="0" locked="0" layoutInCell="1" allowOverlap="1">
@@ -2428,6 +2432,7 @@
       <w:r>
         <w:rPr>
           <w:noProof/>
+          <w:lang w:eastAsia="pl-PL"/>
         </w:rPr>
         <w:drawing>
           <wp:inline distT="0" distB="0" distL="0" distR="0">
@@ -2518,6 +2523,7 @@
       <w:r>
         <w:rPr>
           <w:noProof/>
+          <w:lang w:eastAsia="pl-PL"/>
         </w:rPr>
         <w:drawing>
           <wp:inline distT="0" distB="0" distL="0" distR="0">
@@ -2674,6 +2680,7 @@
       <w:r>
         <w:rPr>
           <w:noProof/>
+          <w:lang w:eastAsia="pl-PL"/>
         </w:rPr>
         <w:drawing>
           <wp:inline distT="0" distB="0" distL="0" distR="0">
@@ -3095,6 +3102,7 @@
       <w:r>
         <w:rPr>
           <w:noProof/>
+          <w:lang w:eastAsia="pl-PL"/>
         </w:rPr>
         <w:drawing>
           <wp:inline distT="0" distB="0" distL="0" distR="0">
@@ -3167,6 +3175,7 @@
       <w:r>
         <w:rPr>
           <w:noProof/>
+          <w:lang w:eastAsia="pl-PL"/>
         </w:rPr>
         <w:drawing>
           <wp:inline distT="0" distB="0" distL="0" distR="0">
@@ -3278,6 +3287,7 @@
       <w:r>
         <w:rPr>
           <w:noProof/>
+          <w:lang w:eastAsia="pl-PL"/>
         </w:rPr>
         <w:drawing>
           <wp:inline distT="0" distB="0" distL="0" distR="0">
@@ -3360,6 +3370,7 @@
       <w:r>
         <w:rPr>
           <w:noProof/>
+          <w:lang w:eastAsia="pl-PL"/>
         </w:rPr>
         <w:drawing>
           <wp:inline distT="0" distB="0" distL="0" distR="0">
@@ -3462,6 +3473,7 @@
       <w:r>
         <w:rPr>
           <w:noProof/>
+          <w:lang w:eastAsia="pl-PL"/>
         </w:rPr>
         <w:drawing>
           <wp:inline distT="0" distB="0" distL="0" distR="0">
@@ -5847,7 +5859,7 @@
 </file>
 
 <file path=customXml/itemProps1.xml><?xml version="1.0" encoding="utf-8"?>
-<ds:datastoreItem xmlns:ds="http://schemas.openxmlformats.org/officeDocument/2006/customXml" ds:itemID="{1CBB51FB-AC8D-42BA-A066-093ADD1AB951}">
+<ds:datastoreItem xmlns:ds="http://schemas.openxmlformats.org/officeDocument/2006/customXml" ds:itemID="{82FEC873-6DD9-43AA-8387-F6AC99587AF4}">
   <ds:schemaRefs>
     <ds:schemaRef ds:uri="http://schemas.openxmlformats.org/officeDocument/2006/bibliography"/>
   </ds:schemaRefs>

</xml_diff>

<commit_message>
[c][w] BDI and maaany fixes
</commit_message>
<xml_diff>
--- a/Documents/App02.docx
+++ b/Documents/App02.docx
@@ -1221,21 +1221,7 @@
                 <w:rStyle w:val="Hipercze"/>
                 <w:noProof/>
               </w:rPr>
-              <w:t>Krzyżowan</w:t>
-            </w:r>
-            <w:r>
-              <w:rPr>
-                <w:rStyle w:val="Hipercze"/>
-                <w:noProof/>
-              </w:rPr>
-              <w:t>i</w:t>
-            </w:r>
-            <w:r>
-              <w:rPr>
-                <w:rStyle w:val="Hipercze"/>
-                <w:noProof/>
-              </w:rPr>
-              <w:t>e</w:t>
+              <w:t>Krzyżowanie</w:t>
             </w:r>
             <w:r>
               <w:rPr>
@@ -2924,16 +2910,6 @@
       <w:pPr>
         <w:pStyle w:val="Nagwek3"/>
       </w:pPr>
-      <w:bookmarkStart w:id="10" w:name="_Toc292019034"/>
-      <w:r>
-        <w:t>Faza oceny</w:t>
-      </w:r>
-      <w:bookmarkEnd w:id="10"/>
-    </w:p>
-    <w:p>
-      <w:pPr>
-        <w:pStyle w:val="Nagwek4"/>
-      </w:pPr>
       <w:r>
         <w:t>Kryterium Łączności</w:t>
       </w:r>
@@ -3034,7 +3010,7 @@
     </w:p>
     <w:p>
       <w:pPr>
-        <w:pStyle w:val="Nagwek4"/>
+        <w:pStyle w:val="Nagwek3"/>
       </w:pPr>
       <w:r>
         <w:t>Kryterium Rozłączności</w:t>
@@ -3055,47 +3031,47 @@
     </w:p>
     <w:p>
       <w:r>
+        <w:t xml:space="preserve">Oblicza łączną sumę odległości MND (Mutual </w:t>
+      </w:r>
+      <w:proofErr w:type="spellStart"/>
+      <w:r>
+        <w:t>Neighbour</w:t>
+      </w:r>
+      <w:proofErr w:type="spellEnd"/>
+      <w:r>
+        <w:t xml:space="preserve"> </w:t>
+      </w:r>
+      <w:proofErr w:type="spellStart"/>
+      <w:r>
+        <w:t>Distance</w:t>
+      </w:r>
+      <w:proofErr w:type="spellEnd"/>
+      <w:r>
+        <w:t xml:space="preserve">) do każdego </w:t>
+      </w:r>
+      <w:proofErr w:type="spellStart"/>
+      <w:r>
+        <w:t>medoida</w:t>
+      </w:r>
+      <w:proofErr w:type="spellEnd"/>
+      <w:r>
+        <w:t xml:space="preserve"> nie należącego do tego samego </w:t>
+      </w:r>
+      <w:proofErr w:type="spellStart"/>
+      <w:r>
+        <w:t>klastra</w:t>
+      </w:r>
+      <w:proofErr w:type="spellEnd"/>
+      <w:r>
+        <w:t>. Następnie wyniki z wszystkich wątków są sumowane globalnie dla rozwiązań.</w:t>
+      </w:r>
+    </w:p>
+    <w:p>
+      <w:pPr>
+        <w:pStyle w:val="Nagwek3"/>
+      </w:pPr>
+      <w:r>
         <w:lastRenderedPageBreak/>
-        <w:t xml:space="preserve">Oblicza łączną sumę odległości MND (Mutual </w:t>
-      </w:r>
-      <w:proofErr w:type="spellStart"/>
-      <w:r>
-        <w:t>Neighbour</w:t>
-      </w:r>
-      <w:proofErr w:type="spellEnd"/>
-      <w:r>
-        <w:t xml:space="preserve"> </w:t>
-      </w:r>
-      <w:proofErr w:type="spellStart"/>
-      <w:r>
-        <w:t>Distance</w:t>
-      </w:r>
-      <w:proofErr w:type="spellEnd"/>
-      <w:r>
-        <w:t xml:space="preserve">) do każdego </w:t>
-      </w:r>
-      <w:proofErr w:type="spellStart"/>
-      <w:r>
-        <w:t>medoida</w:t>
-      </w:r>
-      <w:proofErr w:type="spellEnd"/>
-      <w:r>
-        <w:t xml:space="preserve"> nie należącego do tego samego </w:t>
-      </w:r>
-      <w:proofErr w:type="spellStart"/>
-      <w:r>
-        <w:t>klastra</w:t>
-      </w:r>
-      <w:proofErr w:type="spellEnd"/>
-      <w:r>
-        <w:t>. Następnie wyniki z wszystkich wątków są sumowane globalnie dla rozwiązań.</w:t>
-      </w:r>
-    </w:p>
-    <w:p>
-      <w:pPr>
-        <w:pStyle w:val="Nagwek4"/>
-      </w:pPr>
-      <w:r>
         <w:t>Kryterium poprawności</w:t>
       </w:r>
     </w:p>
@@ -3155,31 +3131,31 @@
       <w:pPr>
         <w:pStyle w:val="Nagwek2"/>
       </w:pPr>
-      <w:bookmarkStart w:id="11" w:name="_Toc292019035"/>
+      <w:bookmarkStart w:id="10" w:name="_Toc292019035"/>
       <w:r>
         <w:t>Selekcja</w:t>
       </w:r>
+      <w:bookmarkEnd w:id="10"/>
+    </w:p>
+    <w:p>
+      <w:r>
+        <w:t xml:space="preserve">Selekcja za pomocą algorytmu </w:t>
+      </w:r>
+      <w:proofErr w:type="spellStart"/>
+      <w:r>
+        <w:t>NSGA-II</w:t>
+      </w:r>
+      <w:proofErr w:type="spellEnd"/>
+    </w:p>
+    <w:p>
+      <w:pPr>
+        <w:pStyle w:val="Nagwek3"/>
+      </w:pPr>
+      <w:bookmarkStart w:id="11" w:name="_Toc292019036"/>
+      <w:r>
+        <w:t>Sortowanie</w:t>
+      </w:r>
       <w:bookmarkEnd w:id="11"/>
-    </w:p>
-    <w:p>
-      <w:r>
-        <w:t xml:space="preserve">Selekcja za pomocą algorytmu </w:t>
-      </w:r>
-      <w:proofErr w:type="spellStart"/>
-      <w:r>
-        <w:t>NSGA-II</w:t>
-      </w:r>
-      <w:proofErr w:type="spellEnd"/>
-    </w:p>
-    <w:p>
-      <w:pPr>
-        <w:pStyle w:val="Nagwek3"/>
-      </w:pPr>
-      <w:bookmarkStart w:id="12" w:name="_Toc292019036"/>
-      <w:r>
-        <w:t>Sortowanie</w:t>
-      </w:r>
-      <w:bookmarkEnd w:id="12"/>
     </w:p>
     <w:p>
       <w:r>
@@ -3246,12 +3222,12 @@
       <w:pPr>
         <w:pStyle w:val="Nagwek3"/>
       </w:pPr>
-      <w:bookmarkStart w:id="13" w:name="_Toc292019037"/>
+      <w:bookmarkStart w:id="12" w:name="_Toc292019037"/>
       <w:r>
         <w:lastRenderedPageBreak/>
         <w:t>Grupowanie</w:t>
       </w:r>
-      <w:bookmarkEnd w:id="13"/>
+      <w:bookmarkEnd w:id="12"/>
     </w:p>
     <w:p>
       <w:r>
@@ -3355,12 +3331,12 @@
       <w:pPr>
         <w:pStyle w:val="Nagwek3"/>
       </w:pPr>
-      <w:bookmarkStart w:id="14" w:name="_Toc292019038"/>
+      <w:bookmarkStart w:id="13" w:name="_Toc292019038"/>
       <w:r>
         <w:lastRenderedPageBreak/>
         <w:t>Selekcja</w:t>
       </w:r>
-      <w:bookmarkEnd w:id="14"/>
+      <w:bookmarkEnd w:id="13"/>
     </w:p>
     <w:p>
       <w:r>
@@ -3538,11 +3514,11 @@
       <w:pPr>
         <w:pStyle w:val="Nagwek2"/>
       </w:pPr>
-      <w:bookmarkStart w:id="15" w:name="_Toc292019039"/>
+      <w:bookmarkStart w:id="14" w:name="_Toc292019039"/>
       <w:r>
         <w:t>Krzyżowanie</w:t>
       </w:r>
-      <w:bookmarkEnd w:id="15"/>
+      <w:bookmarkEnd w:id="14"/>
     </w:p>
     <w:p>
       <w:r>
@@ -3652,11 +3628,11 @@
       <w:pPr>
         <w:pStyle w:val="Nagwek2"/>
       </w:pPr>
-      <w:bookmarkStart w:id="16" w:name="_Toc292019040"/>
+      <w:bookmarkStart w:id="15" w:name="_Toc292019040"/>
       <w:r>
         <w:t>Mutacja</w:t>
       </w:r>
-      <w:bookmarkEnd w:id="16"/>
+      <w:bookmarkEnd w:id="15"/>
     </w:p>
     <w:p>
       <w:r>
@@ -5950,7 +5926,7 @@
 </file>
 
 <file path=customXml/itemProps1.xml><?xml version="1.0" encoding="utf-8"?>
-<ds:datastoreItem xmlns:ds="http://schemas.openxmlformats.org/officeDocument/2006/customXml" ds:itemID="{FD5111E1-1805-4F58-A7E4-9A7FFE4744A2}">
+<ds:datastoreItem xmlns:ds="http://schemas.openxmlformats.org/officeDocument/2006/customXml" ds:itemID="{60806AD1-212E-4FC2-934D-1D95A98C9C57}">
   <ds:schemaRefs>
     <ds:schemaRef ds:uri="http://schemas.openxmlformats.org/officeDocument/2006/bibliography"/>
   </ds:schemaRefs>

</xml_diff>